<commit_message>
[Report1] Cahier des charges + minor stuff
Tab to spaces
Cover
</commit_message>
<xml_diff>
--- a/reports/1 - preetude/figure/couv.docx
+++ b/reports/1 - preetude/figure/couv.docx
@@ -3,6 +3,8 @@
 <w:document xmlns:wpc="http://schemas.microsoft.com/office/word/2010/wordprocessingCanvas" xmlns:mc="http://schemas.openxmlformats.org/markup-compatibility/2006" xmlns:o="urn:schemas-microsoft-com:office:office" xmlns:r="http://schemas.openxmlformats.org/officeDocument/2006/relationships" xmlns:m="http://schemas.openxmlformats.org/officeDocument/2006/math" xmlns:v="urn:schemas-microsoft-com:vml" xmlns:wp14="http://schemas.microsoft.com/office/word/2010/wordprocessingDrawing" xmlns:wp="http://schemas.openxmlformats.org/drawingml/2006/wordprocessingDrawing" xmlns:w10="urn:schemas-microsoft-com:office:word" xmlns:w="http://schemas.openxmlformats.org/wordprocessingml/2006/main" xmlns:w14="http://schemas.microsoft.com/office/word/2010/wordml" xmlns:w15="http://schemas.microsoft.com/office/word/2012/wordml" xmlns:wpg="http://schemas.microsoft.com/office/word/2010/wordprocessingGroup" xmlns:wpi="http://schemas.microsoft.com/office/word/2010/wordprocessingInk" xmlns:wne="http://schemas.microsoft.com/office/word/2006/wordml" xmlns:wps="http://schemas.microsoft.com/office/word/2010/wordprocessingShape" mc:Ignorable="w14 w15 wp14">
   <w:body>
     <w:p>
+      <w:bookmarkStart w:id="0" w:name="_GoBack"/>
+      <w:bookmarkEnd w:id="0"/>
       <w:r>
         <w:rPr>
           <w:noProof/>
@@ -17,7 +19,7 @@
                   <wp:posOffset>3452495</wp:posOffset>
                 </wp:positionH>
                 <wp:positionV relativeFrom="paragraph">
-                  <wp:posOffset>-2780665</wp:posOffset>
+                  <wp:posOffset>-2161540</wp:posOffset>
                 </wp:positionV>
                 <wp:extent cx="2360930" cy="1404620"/>
                 <wp:effectExtent l="0" t="0" r="0" b="0"/>
@@ -58,7 +60,7 @@
                                 <w:rFonts w:ascii="Corbel" w:hAnsi="Corbel"/>
                                 <w:b/>
                                 <w:color w:val="262626" w:themeColor="text1" w:themeTint="D9"/>
-                                <w:sz w:val="24"/>
+                                <w:sz w:val="28"/>
                               </w:rPr>
                             </w:pPr>
                             <w:r>
@@ -66,7 +68,7 @@
                                 <w:rFonts w:ascii="Corbel" w:hAnsi="Corbel"/>
                                 <w:b/>
                                 <w:color w:val="262626" w:themeColor="text1" w:themeTint="D9"/>
-                                <w:sz w:val="24"/>
+                                <w:sz w:val="28"/>
                               </w:rPr>
                               <w:t>Encadrants</w:t>
                             </w:r>
@@ -139,7 +141,7 @@
                 <v:stroke joinstyle="miter"/>
                 <v:path gradientshapeok="t" o:connecttype="rect"/>
               </v:shapetype>
-              <v:shape id="Text Box 2" o:spid="_x0000_s1026" type="#_x0000_t202" style="position:absolute;margin-left:271.85pt;margin-top:-218.95pt;width:185.9pt;height:110.6pt;z-index:251665920;visibility:visible;mso-wrap-style:square;mso-width-percent:400;mso-height-percent:200;mso-wrap-distance-left:9pt;mso-wrap-distance-top:3.6pt;mso-wrap-distance-right:9pt;mso-wrap-distance-bottom:3.6pt;mso-position-horizontal:absolute;mso-position-horizontal-relative:text;mso-position-vertical:absolute;mso-position-vertical-relative:text;mso-width-percent:400;mso-height-percent:200;mso-width-relative:margin;mso-height-relative:margin;v-text-anchor:top" o:gfxdata="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" filled="f" stroked="f">
+              <v:shape id="Text Box 2" o:spid="_x0000_s1026" type="#_x0000_t202" style="position:absolute;margin-left:271.85pt;margin-top:-170.2pt;width:185.9pt;height:110.6pt;z-index:251665920;visibility:visible;mso-wrap-style:square;mso-width-percent:400;mso-height-percent:200;mso-wrap-distance-left:9pt;mso-wrap-distance-top:3.6pt;mso-wrap-distance-right:9pt;mso-wrap-distance-bottom:3.6pt;mso-position-horizontal:absolute;mso-position-horizontal-relative:text;mso-position-vertical:absolute;mso-position-vertical-relative:text;mso-width-percent:400;mso-height-percent:200;mso-width-relative:margin;mso-height-relative:margin;v-text-anchor:top" o:gfxdata="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" filled="f" stroked="f">
                 <v:textbox style="mso-fit-shape-to-text:t">
                   <w:txbxContent>
                     <w:p>
@@ -150,7 +152,7 @@
                           <w:rFonts w:ascii="Corbel" w:hAnsi="Corbel"/>
                           <w:b/>
                           <w:color w:val="262626" w:themeColor="text1" w:themeTint="D9"/>
-                          <w:sz w:val="24"/>
+                          <w:sz w:val="28"/>
                         </w:rPr>
                       </w:pPr>
                       <w:r>
@@ -158,7 +160,7 @@
                           <w:rFonts w:ascii="Corbel" w:hAnsi="Corbel"/>
                           <w:b/>
                           <w:color w:val="262626" w:themeColor="text1" w:themeTint="D9"/>
-                          <w:sz w:val="24"/>
+                          <w:sz w:val="28"/>
                         </w:rPr>
                         <w:t>Encadrants</w:t>
                       </w:r>
@@ -233,29 +235,8 @@
           <w:color w:val="FFFFFF" w:themeColor="background1"/>
           <w:sz w:val="56"/>
         </w:rPr>
-        <w:t xml:space="preserve">Rapport de </w:t>
+        <w:t>Casser la STAR</w:t>
       </w:r>
-    </w:p>
-    <w:p>
-      <w:pPr>
-        <w:spacing w:line="240" w:lineRule="auto"/>
-        <w:ind w:left="-567"/>
-        <w:rPr>
-          <w:rFonts w:ascii="Arial Black" w:hAnsi="Arial Black" w:cs="Arial"/>
-          <w:color w:val="FFFFFF" w:themeColor="background1"/>
-          <w:sz w:val="56"/>
-        </w:rPr>
-      </w:pPr>
-      <w:proofErr w:type="gramStart"/>
-      <w:r>
-        <w:rPr>
-          <w:rFonts w:ascii="Arial Black" w:hAnsi="Arial Black" w:cs="Arial"/>
-          <w:color w:val="FFFFFF" w:themeColor="background1"/>
-          <w:sz w:val="56"/>
-        </w:rPr>
-        <w:t>pré-étude</w:t>
-      </w:r>
-      <w:proofErr w:type="gramEnd"/>
     </w:p>
     <w:p>
       <w:pPr>
@@ -273,7 +254,7 @@
           <w:color w:val="FFFFFF" w:themeColor="background1"/>
           <w:sz w:val="44"/>
         </w:rPr>
-        <w:t>Casser la STAR</w:t>
+        <w:t>Rapport de pré-étude</w:t>
       </w:r>
     </w:p>
     <w:p>
@@ -288,17 +269,28 @@
           <w:sz w:val="24"/>
         </w:rPr>
       </w:pPr>
+    </w:p>
+    <w:p>
+      <w:pPr>
+        <w:spacing w:line="240" w:lineRule="auto"/>
+        <w:ind w:left="-567"/>
+        <w:jc w:val="right"/>
+        <w:rPr>
+          <w:rFonts w:ascii="Corbel" w:hAnsi="Corbel"/>
+          <w:b/>
+          <w:color w:val="E42618"/>
+          <w:sz w:val="28"/>
+        </w:rPr>
+      </w:pPr>
       <w:r>
         <w:rPr>
           <w:rFonts w:ascii="Corbel" w:hAnsi="Corbel"/>
           <w:b/>
           <w:color w:val="E42618"/>
-          <w:sz w:val="24"/>
+          <w:sz w:val="28"/>
         </w:rPr>
         <w:t>Etudiants</w:t>
       </w:r>
-      <w:bookmarkStart w:id="0" w:name="_GoBack"/>
-      <w:bookmarkEnd w:id="0"/>
     </w:p>
     <w:p>
       <w:pPr>
@@ -4356,7 +4348,7 @@
 </file>
 
 <file path=customXml/itemProps1.xml><?xml version="1.0" encoding="utf-8"?>
-<ds:datastoreItem xmlns:ds="http://schemas.openxmlformats.org/officeDocument/2006/customXml" ds:itemID="{CB132E93-AA62-4B90-AA5D-8DB5996942CB}">
+<ds:datastoreItem xmlns:ds="http://schemas.openxmlformats.org/officeDocument/2006/customXml" ds:itemID="{26520574-5E97-480B-B4FF-E6CBD2BCF67B}">
   <ds:schemaRefs>
     <ds:schemaRef ds:uri="http://schemas.openxmlformats.org/officeDocument/2006/bibliography"/>
   </ds:schemaRefs>

</xml_diff>

<commit_message>
[Report1] Minor stuff, cahier charges
</commit_message>
<xml_diff>
--- a/reports/1 - preetude/figure/couv.docx
+++ b/reports/1 - preetude/figure/couv.docx
@@ -3,8 +3,6 @@
 <w:document xmlns:wpc="http://schemas.microsoft.com/office/word/2010/wordprocessingCanvas" xmlns:mc="http://schemas.openxmlformats.org/markup-compatibility/2006" xmlns:o="urn:schemas-microsoft-com:office:office" xmlns:r="http://schemas.openxmlformats.org/officeDocument/2006/relationships" xmlns:m="http://schemas.openxmlformats.org/officeDocument/2006/math" xmlns:v="urn:schemas-microsoft-com:vml" xmlns:wp14="http://schemas.microsoft.com/office/word/2010/wordprocessingDrawing" xmlns:wp="http://schemas.openxmlformats.org/drawingml/2006/wordprocessingDrawing" xmlns:w10="urn:schemas-microsoft-com:office:word" xmlns:w="http://schemas.openxmlformats.org/wordprocessingml/2006/main" xmlns:w14="http://schemas.microsoft.com/office/word/2010/wordml" xmlns:w15="http://schemas.microsoft.com/office/word/2012/wordml" xmlns:wpg="http://schemas.microsoft.com/office/word/2010/wordprocessingGroup" xmlns:wpi="http://schemas.microsoft.com/office/word/2010/wordprocessingInk" xmlns:wne="http://schemas.microsoft.com/office/word/2006/wordml" xmlns:wps="http://schemas.microsoft.com/office/word/2010/wordprocessingShape" mc:Ignorable="w14 w15 wp14">
   <w:body>
     <w:p>
-      <w:bookmarkStart w:id="0" w:name="_GoBack"/>
-      <w:bookmarkEnd w:id="0"/>
       <w:r>
         <w:rPr>
           <w:noProof/>
@@ -289,7 +287,16 @@
           <w:color w:val="E42618"/>
           <w:sz w:val="28"/>
         </w:rPr>
-        <w:t>Etudiants</w:t>
+        <w:t>E</w:t>
+      </w:r>
+      <w:r>
+        <w:rPr>
+          <w:rFonts w:ascii="Corbel" w:hAnsi="Corbel"/>
+          <w:b/>
+          <w:color w:val="E42618"/>
+          <w:sz w:val="28"/>
+        </w:rPr>
+        <w:t>tudiants</w:t>
       </w:r>
     </w:p>
     <w:p>
@@ -383,6 +390,8 @@
           <w:sz w:val="24"/>
         </w:rPr>
       </w:pPr>
+      <w:bookmarkStart w:id="0" w:name="_GoBack"/>
+      <w:bookmarkEnd w:id="0"/>
       <w:r>
         <w:rPr>
           <w:rFonts w:ascii="Corbel" w:hAnsi="Corbel"/>
@@ -4348,7 +4357,7 @@
 </file>
 
 <file path=customXml/itemProps1.xml><?xml version="1.0" encoding="utf-8"?>
-<ds:datastoreItem xmlns:ds="http://schemas.openxmlformats.org/officeDocument/2006/customXml" ds:itemID="{26520574-5E97-480B-B4FF-E6CBD2BCF67B}">
+<ds:datastoreItem xmlns:ds="http://schemas.openxmlformats.org/officeDocument/2006/customXml" ds:itemID="{65EB13D0-6239-4E5C-8B9E-5A818ED19F9F}">
   <ds:schemaRefs>
     <ds:schemaRef ds:uri="http://schemas.openxmlformats.org/officeDocument/2006/bibliography"/>
   </ds:schemaRefs>

</xml_diff>